<commit_message>
last version. ready to submit
</commit_message>
<xml_diff>
--- a/paper/answer_reviewers.docx
+++ b/paper/answer_reviewers.docx
@@ -69,836 +69,665 @@
           <w:i/>
           <w:lang w:val="en-US"/>
         </w:rPr>
-        <w:t>the observed lag time from</w:t>
+        <w:t>the observed lag time from the centroid of the cross-correlation function within the time window</w:t>
+      </w:r>
+      <w:r>
+        <w:rPr>
+          <w:rFonts w:ascii="Times New Roman" w:hAnsi="Times New Roman" w:cs="Times New Roman"/>
+          <w:i/>
+          <w:lang w:val="en-US"/>
+        </w:rPr>
+        <w:t xml:space="preserve"> </w:t>
+      </w:r>
+      <w:r>
+        <w:rPr>
+          <w:rFonts w:ascii="Times New Roman" w:hAnsi="Times New Roman" w:cs="Times New Roman"/>
+          <w:i/>
+          <w:lang w:val="en-US"/>
+        </w:rPr>
+        <w:t>2 seconds before and after the theoretical lag time if the tremor source was on the plate</w:t>
+      </w:r>
+      <w:r>
+        <w:rPr>
+          <w:rFonts w:ascii="Times New Roman" w:hAnsi="Times New Roman" w:cs="Times New Roman"/>
+          <w:i/>
+          <w:lang w:val="en-US"/>
+        </w:rPr>
+        <w:t xml:space="preserve"> </w:t>
+      </w:r>
+      <w:r>
+        <w:rPr>
+          <w:rFonts w:ascii="Times New Roman" w:hAnsi="Times New Roman" w:cs="Times New Roman"/>
+          <w:i/>
+          <w:lang w:val="en-US"/>
+        </w:rPr>
+        <w:t>boundary (L330-335). I understand that such kind of constraint is sometimes useful for obtaining</w:t>
+      </w:r>
+      <w:r>
+        <w:rPr>
+          <w:rFonts w:ascii="Times New Roman" w:hAnsi="Times New Roman" w:cs="Times New Roman"/>
+          <w:i/>
+          <w:lang w:val="en-US"/>
+        </w:rPr>
+        <w:t xml:space="preserve"> </w:t>
+      </w:r>
+      <w:r>
+        <w:rPr>
+          <w:rFonts w:ascii="Times New Roman" w:hAnsi="Times New Roman" w:cs="Times New Roman"/>
+          <w:i/>
+          <w:lang w:val="en-US"/>
+        </w:rPr>
+        <w:t>realistic solutions, but I am worried whether this constraint works for too strong bias that</w:t>
+      </w:r>
+      <w:r>
+        <w:rPr>
+          <w:rFonts w:ascii="Times New Roman" w:hAnsi="Times New Roman" w:cs="Times New Roman"/>
+          <w:i/>
+          <w:lang w:val="en-US"/>
+        </w:rPr>
+        <w:t xml:space="preserve"> </w:t>
+      </w:r>
+      <w:r>
+        <w:rPr>
+          <w:rFonts w:ascii="Times New Roman" w:hAnsi="Times New Roman" w:cs="Times New Roman"/>
+          <w:i/>
+          <w:lang w:val="en-US"/>
+        </w:rPr>
+        <w:t>concentrates all tremor depths to the plate boundary depths. In other words, the S minus P time</w:t>
+      </w:r>
+      <w:r>
+        <w:rPr>
+          <w:rFonts w:ascii="Times New Roman" w:hAnsi="Times New Roman" w:cs="Times New Roman"/>
+          <w:i/>
+          <w:lang w:val="en-US"/>
+        </w:rPr>
+        <w:t xml:space="preserve"> </w:t>
+      </w:r>
+      <w:r>
+        <w:rPr>
+          <w:rFonts w:ascii="Times New Roman" w:hAnsi="Times New Roman" w:cs="Times New Roman"/>
+          <w:i/>
+          <w:lang w:val="en-US"/>
+        </w:rPr>
+        <w:t>measurements should be free from theoretical time lags when discussing the spatial relationship</w:t>
+      </w:r>
+      <w:r>
+        <w:rPr>
+          <w:rFonts w:ascii="Times New Roman" w:hAnsi="Times New Roman" w:cs="Times New Roman"/>
+          <w:i/>
+          <w:lang w:val="en-US"/>
+        </w:rPr>
+        <w:t xml:space="preserve"> </w:t>
+      </w:r>
+      <w:r>
+        <w:rPr>
+          <w:rFonts w:ascii="Times New Roman" w:hAnsi="Times New Roman" w:cs="Times New Roman"/>
+          <w:i/>
+          <w:lang w:val="en-US"/>
+        </w:rPr>
+        <w:t xml:space="preserve">between tremor and plate boundary. How about using the </w:t>
+      </w:r>
+      <w:proofErr w:type="gramStart"/>
+      <w:r>
+        <w:rPr>
+          <w:rFonts w:ascii="Times New Roman" w:hAnsi="Times New Roman" w:cs="Times New Roman"/>
+          <w:i/>
+          <w:lang w:val="en-US"/>
+        </w:rPr>
+        <w:t>whole time</w:t>
+      </w:r>
+      <w:proofErr w:type="gramEnd"/>
+      <w:r>
+        <w:rPr>
+          <w:rFonts w:ascii="Times New Roman" w:hAnsi="Times New Roman" w:cs="Times New Roman"/>
+          <w:i/>
+          <w:lang w:val="en-US"/>
+        </w:rPr>
+        <w:t xml:space="preserve"> window or focusing on the</w:t>
+      </w:r>
+      <w:r>
+        <w:rPr>
+          <w:rFonts w:ascii="Times New Roman" w:hAnsi="Times New Roman" w:cs="Times New Roman"/>
+          <w:i/>
+          <w:lang w:val="en-US"/>
+        </w:rPr>
+        <w:t xml:space="preserve"> </w:t>
+      </w:r>
+      <w:r>
+        <w:rPr>
+          <w:rFonts w:ascii="Times New Roman" w:hAnsi="Times New Roman" w:cs="Times New Roman"/>
+          <w:i/>
+          <w:lang w:val="en-US"/>
+        </w:rPr>
+        <w:t>window around the maximum peak? In any case, the authors should check and show that these</w:t>
+      </w:r>
+      <w:r>
+        <w:rPr>
+          <w:rFonts w:ascii="Times New Roman" w:hAnsi="Times New Roman" w:cs="Times New Roman"/>
+          <w:i/>
+          <w:lang w:val="en-US"/>
+        </w:rPr>
+        <w:t xml:space="preserve"> </w:t>
+      </w:r>
+      <w:r>
+        <w:rPr>
+          <w:rFonts w:ascii="Times New Roman" w:hAnsi="Times New Roman" w:cs="Times New Roman"/>
+          <w:i/>
+          <w:lang w:val="en-US"/>
+        </w:rPr>
+        <w:t>time window limitations do not strongly affect the results.</w:t>
+      </w:r>
+    </w:p>
+    <w:p>
+      <w:pPr>
+        <w:autoSpaceDE w:val="0"/>
+        <w:autoSpaceDN w:val="0"/>
+        <w:adjustRightInd w:val="0"/>
+        <w:jc w:val="both"/>
+        <w:rPr>
+          <w:rFonts w:ascii="Times New Roman" w:hAnsi="Times New Roman" w:cs="Times New Roman"/>
+          <w:lang w:val="en-US"/>
+        </w:rPr>
+      </w:pPr>
+    </w:p>
+    <w:p>
+      <w:pPr>
+        <w:rPr>
+          <w:rFonts w:ascii="Times New Roman" w:hAnsi="Times New Roman" w:cs="Times New Roman"/>
+          <w:lang w:val="en-US"/>
+        </w:rPr>
+      </w:pPr>
+      <w:r>
+        <w:rPr>
+          <w:rFonts w:ascii="Times New Roman" w:hAnsi="Times New Roman" w:cs="Times New Roman"/>
+          <w:lang w:val="en-US"/>
+        </w:rPr>
+        <w:t xml:space="preserve">You bring up a very important point </w:t>
+      </w:r>
+      <w:r>
+        <w:rPr>
+          <w:rFonts w:ascii="Times New Roman" w:hAnsi="Times New Roman" w:cs="Times New Roman"/>
+          <w:lang w:val="en-US"/>
+        </w:rPr>
+        <w:t xml:space="preserve">regarding the potential of bias in our results </w:t>
+      </w:r>
+      <w:r>
+        <w:rPr>
+          <w:rFonts w:ascii="Times New Roman" w:hAnsi="Times New Roman" w:cs="Times New Roman"/>
+          <w:lang w:val="en-US"/>
+        </w:rPr>
+        <w:t>and we have explored this in some detail</w:t>
+      </w:r>
+      <w:r>
+        <w:rPr>
+          <w:rFonts w:ascii="Times New Roman" w:hAnsi="Times New Roman" w:cs="Times New Roman"/>
+          <w:lang w:val="en-US"/>
+        </w:rPr>
+        <w:t>.  We have rewritten our method to includ</w:t>
       </w:r>
       <w:bookmarkStart w:id="0" w:name="_GoBack"/>
       <w:bookmarkEnd w:id="0"/>
       <w:r>
         <w:rPr>
           <w:rFonts w:ascii="Times New Roman" w:hAnsi="Times New Roman" w:cs="Times New Roman"/>
-          <w:i/>
-          <w:lang w:val="en-US"/>
-        </w:rPr>
-        <w:t xml:space="preserve"> the centroid of the cross-correlation function within the time window</w:t>
-      </w:r>
-      <w:r>
-        <w:rPr>
-          <w:rFonts w:ascii="Times New Roman" w:hAnsi="Times New Roman" w:cs="Times New Roman"/>
-          <w:i/>
-          <w:lang w:val="en-US"/>
-        </w:rPr>
-        <w:t xml:space="preserve"> </w:t>
-      </w:r>
-      <w:r>
-        <w:rPr>
-          <w:rFonts w:ascii="Times New Roman" w:hAnsi="Times New Roman" w:cs="Times New Roman"/>
-          <w:i/>
-          <w:lang w:val="en-US"/>
-        </w:rPr>
-        <w:t>2 seconds before and after the theoretical lag time if the tremor source was on the plate</w:t>
-      </w:r>
-      <w:r>
-        <w:rPr>
-          <w:rFonts w:ascii="Times New Roman" w:hAnsi="Times New Roman" w:cs="Times New Roman"/>
-          <w:i/>
-          <w:lang w:val="en-US"/>
-        </w:rPr>
-        <w:t xml:space="preserve"> </w:t>
-      </w:r>
-      <w:r>
-        <w:rPr>
-          <w:rFonts w:ascii="Times New Roman" w:hAnsi="Times New Roman" w:cs="Times New Roman"/>
-          <w:i/>
-          <w:lang w:val="en-US"/>
-        </w:rPr>
-        <w:t>boundary (L330-335). I understand that such kind of constraint is sometimes useful for obtaining</w:t>
-      </w:r>
-      <w:r>
-        <w:rPr>
-          <w:rFonts w:ascii="Times New Roman" w:hAnsi="Times New Roman" w:cs="Times New Roman"/>
-          <w:i/>
-          <w:lang w:val="en-US"/>
-        </w:rPr>
-        <w:t xml:space="preserve"> </w:t>
-      </w:r>
-      <w:r>
-        <w:rPr>
-          <w:rFonts w:ascii="Times New Roman" w:hAnsi="Times New Roman" w:cs="Times New Roman"/>
-          <w:i/>
-          <w:lang w:val="en-US"/>
-        </w:rPr>
-        <w:t>realistic solutions, but I am worried whether this constraint works for too strong bias that</w:t>
-      </w:r>
-      <w:r>
-        <w:rPr>
-          <w:rFonts w:ascii="Times New Roman" w:hAnsi="Times New Roman" w:cs="Times New Roman"/>
-          <w:i/>
-          <w:lang w:val="en-US"/>
-        </w:rPr>
-        <w:t xml:space="preserve"> </w:t>
-      </w:r>
-      <w:r>
-        <w:rPr>
-          <w:rFonts w:ascii="Times New Roman" w:hAnsi="Times New Roman" w:cs="Times New Roman"/>
-          <w:i/>
-          <w:lang w:val="en-US"/>
-        </w:rPr>
-        <w:t>concentrates all tremor depths to the plate boundary depths. In other words, the S minus P time</w:t>
-      </w:r>
-      <w:r>
-        <w:rPr>
-          <w:rFonts w:ascii="Times New Roman" w:hAnsi="Times New Roman" w:cs="Times New Roman"/>
-          <w:i/>
-          <w:lang w:val="en-US"/>
-        </w:rPr>
-        <w:t xml:space="preserve"> </w:t>
-      </w:r>
-      <w:r>
-        <w:rPr>
-          <w:rFonts w:ascii="Times New Roman" w:hAnsi="Times New Roman" w:cs="Times New Roman"/>
-          <w:i/>
-          <w:lang w:val="en-US"/>
-        </w:rPr>
-        <w:t>measurements should be free from theoretical time lags when discussing the spatial relationship</w:t>
-      </w:r>
-      <w:r>
-        <w:rPr>
-          <w:rFonts w:ascii="Times New Roman" w:hAnsi="Times New Roman" w:cs="Times New Roman"/>
-          <w:i/>
-          <w:lang w:val="en-US"/>
-        </w:rPr>
-        <w:t xml:space="preserve"> </w:t>
-      </w:r>
-      <w:r>
-        <w:rPr>
-          <w:rFonts w:ascii="Times New Roman" w:hAnsi="Times New Roman" w:cs="Times New Roman"/>
-          <w:i/>
-          <w:lang w:val="en-US"/>
-        </w:rPr>
-        <w:t xml:space="preserve">between tremor and plate boundary. How about using the </w:t>
+          <w:lang w:val="en-US"/>
+        </w:rPr>
+        <w:t xml:space="preserve">e an important detail that we left out of the text of the submitted version which we now explain on lines </w:t>
+      </w:r>
+      <w:r>
+        <w:rPr>
+          <w:rFonts w:ascii="Times New Roman" w:hAnsi="Times New Roman" w:cs="Times New Roman"/>
+          <w:lang w:val="en-US"/>
+        </w:rPr>
+        <w:t>26</w:t>
+      </w:r>
+      <w:r>
+        <w:rPr>
+          <w:rFonts w:ascii="Times New Roman" w:hAnsi="Times New Roman" w:cs="Times New Roman"/>
+          <w:lang w:val="en-US"/>
+        </w:rPr>
+        <w:t>4</w:t>
+      </w:r>
+      <w:r>
+        <w:rPr>
+          <w:rFonts w:ascii="Times New Roman" w:hAnsi="Times New Roman" w:cs="Times New Roman"/>
+          <w:lang w:val="en-US"/>
+        </w:rPr>
+        <w:t>-27</w:t>
+      </w:r>
+      <w:r>
+        <w:rPr>
+          <w:rFonts w:ascii="Times New Roman" w:hAnsi="Times New Roman" w:cs="Times New Roman"/>
+          <w:lang w:val="en-US"/>
+        </w:rPr>
+        <w:t>8</w:t>
+      </w:r>
+      <w:r>
+        <w:rPr>
+          <w:rFonts w:ascii="Times New Roman" w:hAnsi="Times New Roman" w:cs="Times New Roman"/>
+          <w:lang w:val="en-US"/>
+        </w:rPr>
+        <w:t xml:space="preserve">.  We have also sent figures to show more clearly the windows we analyze for the clustering relative to the theoretical time and our final observation.  </w:t>
+      </w:r>
+      <w:r>
+        <w:rPr>
+          <w:rFonts w:ascii="Times New Roman" w:hAnsi="Times New Roman" w:cs="Times New Roman"/>
+          <w:lang w:val="en-US"/>
+        </w:rPr>
+        <w:t>T</w:t>
+      </w:r>
+      <w:r>
+        <w:rPr>
+          <w:rFonts w:ascii="Times New Roman" w:hAnsi="Times New Roman" w:cs="Times New Roman"/>
+          <w:lang w:val="en-US"/>
+        </w:rPr>
+        <w:t>he highest peak in the absolute value of the phase-weighted stacks of the cross correlation functions |</w:t>
+      </w:r>
+      <w:proofErr w:type="spellStart"/>
+      <w:r>
+        <w:rPr>
+          <w:rFonts w:ascii="Times New Roman" w:hAnsi="Times New Roman" w:cs="Times New Roman"/>
+          <w:lang w:val="en-US"/>
+        </w:rPr>
+        <w:t>S_i</w:t>
+      </w:r>
+      <w:proofErr w:type="spellEnd"/>
+      <w:r>
+        <w:rPr>
+          <w:rFonts w:ascii="Times New Roman" w:hAnsi="Times New Roman" w:cs="Times New Roman"/>
+          <w:lang w:val="en-US"/>
+        </w:rPr>
+        <w:t>(tau)| within the defined window is the same as the highest peak between 3 and  8 seconds for every array / tremor grid  except for one (BH 5, -5) so using the theoretical S-P time as a guide to define the time window has very little or no effect on the final travel-time observation.</w:t>
+      </w:r>
+    </w:p>
+    <w:p>
+      <w:pPr>
+        <w:rPr>
+          <w:rFonts w:ascii="Times New Roman" w:eastAsia="Times New Roman" w:hAnsi="Times New Roman" w:cs="Times New Roman"/>
+          <w:lang w:val="en-US"/>
+        </w:rPr>
+      </w:pPr>
+    </w:p>
+    <w:p>
+      <w:pPr>
+        <w:autoSpaceDE w:val="0"/>
+        <w:autoSpaceDN w:val="0"/>
+        <w:adjustRightInd w:val="0"/>
+        <w:jc w:val="both"/>
+        <w:rPr>
+          <w:rFonts w:ascii="Times New Roman" w:hAnsi="Times New Roman" w:cs="Times New Roman"/>
+          <w:lang w:val="en-US"/>
+        </w:rPr>
+      </w:pPr>
+      <w:r>
+        <w:rPr>
+          <w:rFonts w:ascii="Times New Roman" w:hAnsi="Times New Roman" w:cs="Times New Roman"/>
+          <w:lang w:val="en-US"/>
+        </w:rPr>
+        <w:t>The width of the time window selected to compute</w:t>
+      </w:r>
+      <w:r>
+        <w:rPr>
+          <w:rFonts w:ascii="Times New Roman" w:hAnsi="Times New Roman" w:cs="Times New Roman"/>
+          <w:lang w:val="en-US"/>
+        </w:rPr>
+        <w:t xml:space="preserve"> </w:t>
+      </w:r>
+      <w:r>
+        <w:rPr>
+          <w:rFonts w:ascii="Times New Roman" w:hAnsi="Times New Roman" w:cs="Times New Roman"/>
+          <w:lang w:val="en-US"/>
+        </w:rPr>
+        <w:t>the moment centroid may have an effect on the estimation of the depth of the tremor. To verify</w:t>
+      </w:r>
+      <w:r>
+        <w:rPr>
+          <w:rFonts w:ascii="Times New Roman" w:hAnsi="Times New Roman" w:cs="Times New Roman"/>
+          <w:lang w:val="en-US"/>
+        </w:rPr>
+        <w:t xml:space="preserve"> </w:t>
+      </w:r>
+      <w:r>
+        <w:rPr>
+          <w:rFonts w:ascii="Times New Roman" w:hAnsi="Times New Roman" w:cs="Times New Roman"/>
+          <w:lang w:val="en-US"/>
+        </w:rPr>
+        <w:t>this, we varied the width of the time window and computed the corresponding variations of the</w:t>
+      </w:r>
+      <w:r>
+        <w:rPr>
+          <w:rFonts w:ascii="Times New Roman" w:hAnsi="Times New Roman" w:cs="Times New Roman"/>
+          <w:lang w:val="en-US"/>
+        </w:rPr>
+        <w:t xml:space="preserve"> </w:t>
+      </w:r>
+      <w:r>
+        <w:rPr>
+          <w:rFonts w:ascii="Times New Roman" w:hAnsi="Times New Roman" w:cs="Times New Roman"/>
+          <w:lang w:val="en-US"/>
+        </w:rPr>
+        <w:t xml:space="preserve">depth of the tremor. We added this </w:t>
+      </w:r>
+      <w:r>
+        <w:rPr>
+          <w:rFonts w:ascii="Times New Roman" w:hAnsi="Times New Roman" w:cs="Times New Roman"/>
+          <w:lang w:val="en-US"/>
+        </w:rPr>
+        <w:t>discussion</w:t>
+      </w:r>
+      <w:r>
+        <w:rPr>
+          <w:rFonts w:ascii="Times New Roman" w:hAnsi="Times New Roman" w:cs="Times New Roman"/>
+          <w:lang w:val="en-US"/>
+        </w:rPr>
+        <w:t xml:space="preserve"> </w:t>
+      </w:r>
+      <w:r>
+        <w:rPr>
+          <w:rFonts w:ascii="Times New Roman" w:hAnsi="Times New Roman" w:cs="Times New Roman"/>
+          <w:lang w:val="en-US"/>
+        </w:rPr>
+        <w:t>in the text</w:t>
+      </w:r>
+      <w:r>
+        <w:rPr>
+          <w:rFonts w:ascii="Times New Roman" w:hAnsi="Times New Roman" w:cs="Times New Roman"/>
+          <w:lang w:val="en-US"/>
+        </w:rPr>
+        <w:t xml:space="preserve"> at lines </w:t>
+      </w:r>
+      <w:r>
+        <w:rPr>
+          <w:rFonts w:ascii="Times New Roman" w:hAnsi="Times New Roman" w:cs="Times New Roman"/>
+          <w:lang w:val="en-US"/>
+        </w:rPr>
+        <w:t>3</w:t>
+      </w:r>
+      <w:r>
+        <w:rPr>
+          <w:rFonts w:ascii="Times New Roman" w:hAnsi="Times New Roman" w:cs="Times New Roman"/>
+          <w:lang w:val="en-US"/>
+        </w:rPr>
+        <w:t>57</w:t>
+      </w:r>
+      <w:r>
+        <w:rPr>
+          <w:rFonts w:ascii="Times New Roman" w:hAnsi="Times New Roman" w:cs="Times New Roman"/>
+          <w:lang w:val="en-US"/>
+        </w:rPr>
+        <w:t>-3</w:t>
+      </w:r>
+      <w:r>
+        <w:rPr>
+          <w:rFonts w:ascii="Times New Roman" w:hAnsi="Times New Roman" w:cs="Times New Roman"/>
+          <w:lang w:val="en-US"/>
+        </w:rPr>
+        <w:t>65</w:t>
+      </w:r>
+      <w:r>
+        <w:rPr>
+          <w:rFonts w:ascii="Times New Roman" w:hAnsi="Times New Roman" w:cs="Times New Roman"/>
+          <w:lang w:val="en-US"/>
+        </w:rPr>
+        <w:t>.</w:t>
+      </w:r>
+    </w:p>
+    <w:p>
+      <w:pPr>
+        <w:autoSpaceDE w:val="0"/>
+        <w:autoSpaceDN w:val="0"/>
+        <w:adjustRightInd w:val="0"/>
+        <w:jc w:val="both"/>
+        <w:rPr>
+          <w:rFonts w:ascii="Times New Roman" w:hAnsi="Times New Roman" w:cs="Times New Roman"/>
+          <w:lang w:val="en-US"/>
+        </w:rPr>
+      </w:pPr>
+    </w:p>
+    <w:p>
+      <w:pPr>
+        <w:autoSpaceDE w:val="0"/>
+        <w:autoSpaceDN w:val="0"/>
+        <w:adjustRightInd w:val="0"/>
+        <w:jc w:val="both"/>
+        <w:rPr>
+          <w:rFonts w:ascii="Times New Roman" w:hAnsi="Times New Roman" w:cs="Times New Roman"/>
+          <w:i/>
+          <w:lang w:val="en-US"/>
+        </w:rPr>
+      </w:pPr>
+      <w:r>
+        <w:rPr>
+          <w:rFonts w:ascii="Times New Roman" w:hAnsi="Times New Roman" w:cs="Times New Roman"/>
+          <w:i/>
+          <w:lang w:val="en-US"/>
+        </w:rPr>
+        <w:t>Thickness or depth extent of tremor sources in this study is derived from the scattering of</w:t>
+      </w:r>
+      <w:r>
+        <w:rPr>
+          <w:rFonts w:ascii="Times New Roman" w:hAnsi="Times New Roman" w:cs="Times New Roman"/>
+          <w:i/>
+          <w:lang w:val="en-US"/>
+        </w:rPr>
+        <w:t xml:space="preserve"> </w:t>
+      </w:r>
+      <w:r>
+        <w:rPr>
+          <w:rFonts w:ascii="Times New Roman" w:hAnsi="Times New Roman" w:cs="Times New Roman"/>
+          <w:i/>
+          <w:lang w:val="en-US"/>
+        </w:rPr>
+        <w:t>time lags or depths for one-minute-long time windows (L414-438). However, none of the time</w:t>
+      </w:r>
+      <w:r>
+        <w:rPr>
+          <w:rFonts w:ascii="Times New Roman" w:hAnsi="Times New Roman" w:cs="Times New Roman"/>
+          <w:i/>
+          <w:lang w:val="en-US"/>
+        </w:rPr>
+        <w:t xml:space="preserve"> </w:t>
+      </w:r>
+      <w:r>
+        <w:rPr>
+          <w:rFonts w:ascii="Times New Roman" w:hAnsi="Times New Roman" w:cs="Times New Roman"/>
+          <w:i/>
+          <w:lang w:val="en-US"/>
+        </w:rPr>
+        <w:t>lag or depth distribution for one-minute-long time windows are presented in the manuscript. I</w:t>
+      </w:r>
+      <w:r>
+        <w:rPr>
+          <w:rFonts w:ascii="Times New Roman" w:hAnsi="Times New Roman" w:cs="Times New Roman"/>
+          <w:i/>
+          <w:lang w:val="en-US"/>
+        </w:rPr>
+        <w:t xml:space="preserve"> </w:t>
+      </w:r>
+      <w:r>
+        <w:rPr>
+          <w:rFonts w:ascii="Times New Roman" w:hAnsi="Times New Roman" w:cs="Times New Roman"/>
+          <w:i/>
+          <w:lang w:val="en-US"/>
+        </w:rPr>
+        <w:t>recommend showing at least some examples of these distributions. Besides, I am not (and probably</w:t>
+      </w:r>
+      <w:r>
+        <w:rPr>
+          <w:rFonts w:ascii="Times New Roman" w:hAnsi="Times New Roman" w:cs="Times New Roman"/>
+          <w:i/>
+          <w:lang w:val="en-US"/>
+        </w:rPr>
+        <w:t xml:space="preserve"> </w:t>
+      </w:r>
+      <w:r>
+        <w:rPr>
+          <w:rFonts w:ascii="Times New Roman" w:hAnsi="Times New Roman" w:cs="Times New Roman"/>
+          <w:i/>
+          <w:lang w:val="en-US"/>
+        </w:rPr>
+        <w:t xml:space="preserve">most readers would not be) familiar with </w:t>
+      </w:r>
+      <w:proofErr w:type="spellStart"/>
+      <w:r>
+        <w:rPr>
+          <w:rFonts w:ascii="Times New Roman" w:hAnsi="Times New Roman" w:cs="Times New Roman"/>
+          <w:i/>
+          <w:lang w:val="en-US"/>
+        </w:rPr>
+        <w:t>Qn</w:t>
+      </w:r>
+      <w:proofErr w:type="spellEnd"/>
+      <w:r>
+        <w:rPr>
+          <w:rFonts w:ascii="Times New Roman" w:hAnsi="Times New Roman" w:cs="Times New Roman"/>
+          <w:i/>
+          <w:lang w:val="en-US"/>
+        </w:rPr>
+        <w:t xml:space="preserve"> estimator. Please give a more detailed explanation</w:t>
+      </w:r>
+      <w:r>
+        <w:rPr>
+          <w:rFonts w:ascii="Times New Roman" w:hAnsi="Times New Roman" w:cs="Times New Roman"/>
+          <w:i/>
+          <w:lang w:val="en-US"/>
+        </w:rPr>
+        <w:t xml:space="preserve"> </w:t>
+      </w:r>
+      <w:r>
+        <w:rPr>
+          <w:rFonts w:ascii="Times New Roman" w:hAnsi="Times New Roman" w:cs="Times New Roman"/>
+          <w:i/>
+          <w:lang w:val="en-US"/>
+        </w:rPr>
+        <w:t xml:space="preserve">about what </w:t>
+      </w:r>
+      <w:proofErr w:type="spellStart"/>
+      <w:r>
+        <w:rPr>
+          <w:rFonts w:ascii="Times New Roman" w:hAnsi="Times New Roman" w:cs="Times New Roman"/>
+          <w:i/>
+          <w:lang w:val="en-US"/>
+        </w:rPr>
+        <w:t>Qn</w:t>
+      </w:r>
+      <w:proofErr w:type="spellEnd"/>
+      <w:r>
+        <w:rPr>
+          <w:rFonts w:ascii="Times New Roman" w:hAnsi="Times New Roman" w:cs="Times New Roman"/>
+          <w:i/>
+          <w:lang w:val="en-US"/>
+        </w:rPr>
+        <w:t xml:space="preserve"> estimator is and in which case it works well (compared with MAD).</w:t>
+      </w:r>
+    </w:p>
+    <w:p>
+      <w:pPr>
+        <w:autoSpaceDE w:val="0"/>
+        <w:autoSpaceDN w:val="0"/>
+        <w:adjustRightInd w:val="0"/>
+        <w:jc w:val="both"/>
+        <w:rPr>
+          <w:rFonts w:ascii="Times New Roman" w:hAnsi="Times New Roman" w:cs="Times New Roman"/>
+          <w:lang w:val="en-US"/>
+        </w:rPr>
+      </w:pPr>
+    </w:p>
+    <w:p>
+      <w:pPr>
+        <w:autoSpaceDE w:val="0"/>
+        <w:autoSpaceDN w:val="0"/>
+        <w:adjustRightInd w:val="0"/>
+        <w:jc w:val="both"/>
+        <w:rPr>
+          <w:rFonts w:ascii="Times New Roman" w:hAnsi="Times New Roman" w:cs="Times New Roman"/>
+          <w:lang w:val="en-US"/>
+        </w:rPr>
+      </w:pPr>
+      <w:r>
+        <w:rPr>
+          <w:rFonts w:ascii="Times New Roman" w:hAnsi="Times New Roman" w:cs="Times New Roman"/>
+          <w:lang w:val="en-US"/>
+        </w:rPr>
+        <w:t>We added an example of distribution of time lags in the supplement. We added a description</w:t>
+      </w:r>
+      <w:r>
+        <w:rPr>
+          <w:rFonts w:ascii="Times New Roman" w:hAnsi="Times New Roman" w:cs="Times New Roman"/>
+          <w:lang w:val="en-US"/>
+        </w:rPr>
+        <w:t xml:space="preserve"> </w:t>
+      </w:r>
+      <w:r>
+        <w:rPr>
+          <w:rFonts w:ascii="Times New Roman" w:hAnsi="Times New Roman" w:cs="Times New Roman"/>
+          <w:lang w:val="en-US"/>
+        </w:rPr>
+        <w:t xml:space="preserve">of the </w:t>
+      </w:r>
+      <w:proofErr w:type="spellStart"/>
+      <w:r>
+        <w:rPr>
+          <w:rFonts w:ascii="Times New Roman" w:hAnsi="Times New Roman" w:cs="Times New Roman"/>
+          <w:lang w:val="en-US"/>
+        </w:rPr>
+        <w:t>Qn</w:t>
+      </w:r>
+      <w:proofErr w:type="spellEnd"/>
+      <w:r>
+        <w:rPr>
+          <w:rFonts w:ascii="Times New Roman" w:hAnsi="Times New Roman" w:cs="Times New Roman"/>
+          <w:lang w:val="en-US"/>
+        </w:rPr>
+        <w:t xml:space="preserve"> estimator and its advantage compared to the MAD in the text.</w:t>
+      </w:r>
+    </w:p>
+    <w:p>
+      <w:pPr>
+        <w:autoSpaceDE w:val="0"/>
+        <w:autoSpaceDN w:val="0"/>
+        <w:adjustRightInd w:val="0"/>
+        <w:jc w:val="both"/>
+        <w:rPr>
+          <w:rFonts w:ascii="Times New Roman" w:hAnsi="Times New Roman" w:cs="Times New Roman"/>
+          <w:lang w:val="en-US"/>
+        </w:rPr>
+      </w:pPr>
+    </w:p>
+    <w:p>
+      <w:pPr>
+        <w:autoSpaceDE w:val="0"/>
+        <w:autoSpaceDN w:val="0"/>
+        <w:adjustRightInd w:val="0"/>
+        <w:jc w:val="both"/>
+        <w:rPr>
+          <w:rFonts w:ascii="Times New Roman" w:hAnsi="Times New Roman" w:cs="Times New Roman"/>
+          <w:i/>
+        </w:rPr>
+      </w:pPr>
+      <w:r>
+        <w:rPr>
+          <w:rFonts w:ascii="Times New Roman" w:hAnsi="Times New Roman" w:cs="Times New Roman"/>
+          <w:i/>
+        </w:rPr>
+        <w:t>L</w:t>
       </w:r>
       <w:proofErr w:type="gramStart"/>
       <w:r>
         <w:rPr>
           <w:rFonts w:ascii="Times New Roman" w:hAnsi="Times New Roman" w:cs="Times New Roman"/>
           <w:i/>
-          <w:lang w:val="en-US"/>
-        </w:rPr>
-        <w:t>whole time</w:t>
+        </w:rPr>
+        <w:t>194:</w:t>
       </w:r>
       <w:proofErr w:type="gramEnd"/>
       <w:r>
         <w:rPr>
           <w:rFonts w:ascii="Times New Roman" w:hAnsi="Times New Roman" w:cs="Times New Roman"/>
           <w:i/>
-          <w:lang w:val="en-US"/>
-        </w:rPr>
-        <w:t xml:space="preserve"> window or focusing on the</w:t>
-      </w:r>
-      <w:r>
-        <w:rPr>
-          <w:rFonts w:ascii="Times New Roman" w:hAnsi="Times New Roman" w:cs="Times New Roman"/>
-          <w:i/>
-          <w:lang w:val="en-US"/>
-        </w:rPr>
-        <w:t xml:space="preserve"> </w:t>
-      </w:r>
-      <w:r>
-        <w:rPr>
-          <w:rFonts w:ascii="Times New Roman" w:hAnsi="Times New Roman" w:cs="Times New Roman"/>
-          <w:i/>
-          <w:lang w:val="en-US"/>
-        </w:rPr>
-        <w:t>window around the maximum peak? In any case, the authors should check and show that these</w:t>
-      </w:r>
-      <w:r>
-        <w:rPr>
-          <w:rFonts w:ascii="Times New Roman" w:hAnsi="Times New Roman" w:cs="Times New Roman"/>
-          <w:i/>
-          <w:lang w:val="en-US"/>
-        </w:rPr>
-        <w:t xml:space="preserve"> </w:t>
-      </w:r>
-      <w:r>
-        <w:rPr>
-          <w:rFonts w:ascii="Times New Roman" w:hAnsi="Times New Roman" w:cs="Times New Roman"/>
-          <w:i/>
-          <w:lang w:val="en-US"/>
-        </w:rPr>
-        <w:t>time window limitations do not strongly affect the results.</w:t>
-      </w:r>
-    </w:p>
-    <w:p>
-      <w:pPr>
-        <w:autoSpaceDE w:val="0"/>
-        <w:autoSpaceDN w:val="0"/>
-        <w:adjustRightInd w:val="0"/>
-        <w:jc w:val="both"/>
-        <w:rPr>
-          <w:rFonts w:ascii="Times New Roman" w:hAnsi="Times New Roman" w:cs="Times New Roman"/>
-          <w:lang w:val="en-US"/>
-        </w:rPr>
-      </w:pPr>
-    </w:p>
-    <w:p>
-      <w:pPr>
-        <w:rPr>
-          <w:ins w:id="1" w:author="Kenneth C. Creager" w:date="2021-11-23T11:23:00Z"/>
-          <w:rFonts w:ascii="Times New Roman" w:hAnsi="Times New Roman" w:cs="Times New Roman"/>
-          <w:lang w:val="en-US"/>
-          <w:rPrChange w:id="2" w:author="Kenneth C. Creager" w:date="2021-11-23T11:23:00Z">
-            <w:rPr>
-              <w:ins w:id="3" w:author="Kenneth C. Creager" w:date="2021-11-23T11:23:00Z"/>
-              <w:rFonts w:ascii="Monaco" w:eastAsia="Times New Roman" w:hAnsi="Monaco" w:cs="Times New Roman"/>
-              <w:color w:val="000000"/>
-              <w:sz w:val="15"/>
-              <w:szCs w:val="15"/>
-              <w:lang w:val="en-US"/>
-            </w:rPr>
-          </w:rPrChange>
-        </w:rPr>
-      </w:pPr>
-      <w:ins w:id="4" w:author="Kenneth C. Creager" w:date="2021-11-23T11:02:00Z">
-        <w:r>
-          <w:rPr>
-            <w:rFonts w:ascii="Times New Roman" w:hAnsi="Times New Roman" w:cs="Times New Roman"/>
-            <w:lang w:val="en-US"/>
-          </w:rPr>
-          <w:t>You bring up a very important point</w:t>
-        </w:r>
-      </w:ins>
-      <w:ins w:id="5" w:author="Kenneth C. Creager" w:date="2021-11-23T11:03:00Z">
-        <w:r>
-          <w:rPr>
-            <w:rFonts w:ascii="Times New Roman" w:hAnsi="Times New Roman" w:cs="Times New Roman"/>
-            <w:lang w:val="en-US"/>
-          </w:rPr>
-          <w:t xml:space="preserve"> </w:t>
-        </w:r>
-      </w:ins>
-      <w:ins w:id="6" w:author="Kenneth C. Creager" w:date="2021-11-23T11:12:00Z">
-        <w:r>
-          <w:rPr>
-            <w:rFonts w:ascii="Times New Roman" w:hAnsi="Times New Roman" w:cs="Times New Roman"/>
-            <w:lang w:val="en-US"/>
-          </w:rPr>
-          <w:t xml:space="preserve">regarding the potential of bias in our results </w:t>
-        </w:r>
-      </w:ins>
-      <w:ins w:id="7" w:author="Kenneth C. Creager" w:date="2021-11-23T11:03:00Z">
-        <w:r>
-          <w:rPr>
-            <w:rFonts w:ascii="Times New Roman" w:hAnsi="Times New Roman" w:cs="Times New Roman"/>
-            <w:lang w:val="en-US"/>
-          </w:rPr>
-          <w:t>and we have explored this in some detail</w:t>
-        </w:r>
-      </w:ins>
-      <w:ins w:id="8" w:author="Kenneth C. Creager" w:date="2021-11-23T11:12:00Z">
-        <w:r>
-          <w:rPr>
-            <w:rFonts w:ascii="Times New Roman" w:hAnsi="Times New Roman" w:cs="Times New Roman"/>
-            <w:lang w:val="en-US"/>
-          </w:rPr>
-          <w:t>.  We have rewritten our method to inc</w:t>
-        </w:r>
-      </w:ins>
-      <w:ins w:id="9" w:author="Kenneth C. Creager" w:date="2021-11-23T11:13:00Z">
-        <w:r>
-          <w:rPr>
-            <w:rFonts w:ascii="Times New Roman" w:hAnsi="Times New Roman" w:cs="Times New Roman"/>
-            <w:lang w:val="en-US"/>
-          </w:rPr>
-          <w:t xml:space="preserve">lude an important detail that we left out of the text of the submitted version which we now explain on lines </w:t>
-        </w:r>
-        <w:del w:id="10" w:author="Ariane L. Ducellier" w:date="2021-11-23T17:51:00Z">
-          <w:r>
-            <w:rPr>
-              <w:rFonts w:ascii="Times New Roman" w:hAnsi="Times New Roman" w:cs="Times New Roman"/>
-              <w:lang w:val="en-US"/>
-            </w:rPr>
-            <w:delText>XXX-YYY</w:delText>
-          </w:r>
-        </w:del>
-      </w:ins>
-      <w:ins w:id="11" w:author="Ariane L. Ducellier" w:date="2021-11-23T17:51:00Z">
-        <w:r>
-          <w:rPr>
-            <w:rFonts w:ascii="Times New Roman" w:hAnsi="Times New Roman" w:cs="Times New Roman"/>
-            <w:lang w:val="en-US"/>
-          </w:rPr>
-          <w:t>263-275</w:t>
-        </w:r>
-      </w:ins>
-      <w:ins w:id="12" w:author="Kenneth C. Creager" w:date="2021-11-23T11:13:00Z">
-        <w:r>
-          <w:rPr>
-            <w:rFonts w:ascii="Times New Roman" w:hAnsi="Times New Roman" w:cs="Times New Roman"/>
-            <w:lang w:val="en-US"/>
-          </w:rPr>
-          <w:t>.  We h</w:t>
-        </w:r>
-      </w:ins>
-      <w:ins w:id="13" w:author="Kenneth C. Creager" w:date="2021-11-23T11:14:00Z">
-        <w:r>
-          <w:rPr>
-            <w:rFonts w:ascii="Times New Roman" w:hAnsi="Times New Roman" w:cs="Times New Roman"/>
-            <w:lang w:val="en-US"/>
-          </w:rPr>
-          <w:t xml:space="preserve">ave also sent figures to show more clearly the windows we </w:t>
-        </w:r>
-      </w:ins>
-      <w:ins w:id="14" w:author="Kenneth C. Creager" w:date="2021-11-23T11:18:00Z">
-        <w:r>
-          <w:rPr>
-            <w:rFonts w:ascii="Times New Roman" w:hAnsi="Times New Roman" w:cs="Times New Roman"/>
-            <w:lang w:val="en-US"/>
-          </w:rPr>
-          <w:t>analyze</w:t>
-        </w:r>
-      </w:ins>
-      <w:ins w:id="15" w:author="Kenneth C. Creager" w:date="2021-11-23T11:14:00Z">
-        <w:r>
-          <w:rPr>
-            <w:rFonts w:ascii="Times New Roman" w:hAnsi="Times New Roman" w:cs="Times New Roman"/>
-            <w:lang w:val="en-US"/>
-          </w:rPr>
-          <w:t xml:space="preserve"> for the clustering relative to the theoretical time and our final obse</w:t>
-        </w:r>
-      </w:ins>
-      <w:ins w:id="16" w:author="Kenneth C. Creager" w:date="2021-11-23T11:15:00Z">
-        <w:r>
-          <w:rPr>
-            <w:rFonts w:ascii="Times New Roman" w:hAnsi="Times New Roman" w:cs="Times New Roman"/>
-            <w:lang w:val="en-US"/>
-          </w:rPr>
-          <w:t xml:space="preserve">rvation.  </w:t>
-        </w:r>
-      </w:ins>
-      <w:ins w:id="17" w:author="Kenneth C. Creager" w:date="2021-11-23T11:23:00Z">
-        <w:r>
-          <w:rPr>
-            <w:rFonts w:ascii="Times New Roman" w:hAnsi="Times New Roman" w:cs="Times New Roman"/>
-            <w:lang w:val="en-US"/>
-          </w:rPr>
-          <w:t>T</w:t>
-        </w:r>
-        <w:r>
-          <w:rPr>
-            <w:rFonts w:ascii="Times New Roman" w:hAnsi="Times New Roman" w:cs="Times New Roman"/>
-            <w:lang w:val="en-US"/>
-            <w:rPrChange w:id="18" w:author="Kenneth C. Creager" w:date="2021-11-23T11:23:00Z">
-              <w:rPr>
-                <w:rFonts w:ascii="Monaco" w:eastAsia="Times New Roman" w:hAnsi="Monaco" w:cs="Times New Roman"/>
-                <w:color w:val="000000"/>
-                <w:sz w:val="15"/>
-                <w:szCs w:val="15"/>
-                <w:lang w:val="en-US"/>
-              </w:rPr>
-            </w:rPrChange>
-          </w:rPr>
-          <w:t>he highest peak in the absolute value of the phase-weighted stacks of the cross correlation functions |</w:t>
-        </w:r>
-        <w:proofErr w:type="spellStart"/>
-        <w:r>
-          <w:rPr>
-            <w:rFonts w:ascii="Times New Roman" w:hAnsi="Times New Roman" w:cs="Times New Roman"/>
-            <w:lang w:val="en-US"/>
-            <w:rPrChange w:id="19" w:author="Kenneth C. Creager" w:date="2021-11-23T11:23:00Z">
-              <w:rPr>
-                <w:rFonts w:ascii="Monaco" w:eastAsia="Times New Roman" w:hAnsi="Monaco" w:cs="Times New Roman"/>
-                <w:color w:val="000000"/>
-                <w:sz w:val="15"/>
-                <w:szCs w:val="15"/>
-                <w:lang w:val="en-US"/>
-              </w:rPr>
-            </w:rPrChange>
-          </w:rPr>
-          <w:t>S_i</w:t>
-        </w:r>
-        <w:proofErr w:type="spellEnd"/>
-        <w:r>
-          <w:rPr>
-            <w:rFonts w:ascii="Times New Roman" w:hAnsi="Times New Roman" w:cs="Times New Roman"/>
-            <w:lang w:val="en-US"/>
-            <w:rPrChange w:id="20" w:author="Kenneth C. Creager" w:date="2021-11-23T11:23:00Z">
-              <w:rPr>
-                <w:rFonts w:ascii="Monaco" w:eastAsia="Times New Roman" w:hAnsi="Monaco" w:cs="Times New Roman"/>
-                <w:color w:val="000000"/>
-                <w:sz w:val="15"/>
-                <w:szCs w:val="15"/>
-                <w:lang w:val="en-US"/>
-              </w:rPr>
-            </w:rPrChange>
-          </w:rPr>
-          <w:t>(tau)| within the defined window is the same as the highest peak between 3 and  8 seconds for every array / tremor grid  except for one (BH 5, -5) so using the theoretical S-P time as a guide to define the time window has very little or no effect on the final travel-time observation.</w:t>
-        </w:r>
-      </w:ins>
-    </w:p>
-    <w:p>
-      <w:pPr>
-        <w:rPr>
-          <w:ins w:id="21" w:author="Kenneth C. Creager" w:date="2021-11-23T11:23:00Z"/>
-          <w:rFonts w:ascii="Times New Roman" w:eastAsia="Times New Roman" w:hAnsi="Times New Roman" w:cs="Times New Roman"/>
-          <w:lang w:val="en-US"/>
-        </w:rPr>
-      </w:pPr>
-    </w:p>
-    <w:p>
-      <w:pPr>
-        <w:autoSpaceDE w:val="0"/>
-        <w:autoSpaceDN w:val="0"/>
-        <w:adjustRightInd w:val="0"/>
-        <w:jc w:val="both"/>
-        <w:rPr>
-          <w:del w:id="22" w:author="Kenneth C. Creager" w:date="2021-11-23T11:25:00Z"/>
-          <w:rFonts w:ascii="Times New Roman" w:hAnsi="Times New Roman" w:cs="Times New Roman"/>
-          <w:lang w:val="en-US"/>
-        </w:rPr>
-      </w:pPr>
-      <w:del w:id="23" w:author="Kenneth C. Creager" w:date="2021-11-23T11:25:00Z">
-        <w:r>
-          <w:rPr>
-            <w:rFonts w:ascii="Times New Roman" w:hAnsi="Times New Roman" w:cs="Times New Roman"/>
-            <w:lang w:val="en-US"/>
-          </w:rPr>
-          <w:delText>To be more precise, when we plot the cross-correlation of the horizontal-to-vertical components,</w:delText>
-        </w:r>
-      </w:del>
-    </w:p>
-    <w:p>
-      <w:pPr>
-        <w:autoSpaceDE w:val="0"/>
-        <w:autoSpaceDN w:val="0"/>
-        <w:adjustRightInd w:val="0"/>
-        <w:jc w:val="both"/>
-        <w:rPr>
-          <w:rFonts w:ascii="Times New Roman" w:hAnsi="Times New Roman" w:cs="Times New Roman"/>
-          <w:lang w:val="en-US"/>
-        </w:rPr>
-      </w:pPr>
-      <w:del w:id="24" w:author="Kenneth C. Creager" w:date="2021-11-23T11:25:00Z">
-        <w:r>
-          <w:rPr>
-            <w:rFonts w:ascii="Times New Roman" w:hAnsi="Times New Roman" w:cs="Times New Roman"/>
-            <w:lang w:val="en-US"/>
-          </w:rPr>
-          <w:delText>we see a primary peak around time lag 0, and a secondary peak around time lag 4-5 s,</w:delText>
-        </w:r>
-        <w:r>
-          <w:rPr>
-            <w:rFonts w:ascii="Times New Roman" w:hAnsi="Times New Roman" w:cs="Times New Roman"/>
-            <w:lang w:val="en-US"/>
-          </w:rPr>
-          <w:delText xml:space="preserve"> </w:delText>
-        </w:r>
-        <w:r>
-          <w:rPr>
-            <w:rFonts w:ascii="Times New Roman" w:hAnsi="Times New Roman" w:cs="Times New Roman"/>
-            <w:lang w:val="en-US"/>
-          </w:rPr>
-          <w:delText>corresponding to the time lag between the P-wave and the S-wave. To be sure to pick the secondary</w:delText>
-        </w:r>
-        <w:r>
-          <w:rPr>
-            <w:rFonts w:ascii="Times New Roman" w:hAnsi="Times New Roman" w:cs="Times New Roman"/>
-            <w:lang w:val="en-US"/>
-          </w:rPr>
-          <w:delText xml:space="preserve"> </w:delText>
-        </w:r>
-        <w:r>
-          <w:rPr>
-            <w:rFonts w:ascii="Times New Roman" w:hAnsi="Times New Roman" w:cs="Times New Roman"/>
-            <w:lang w:val="en-US"/>
-          </w:rPr>
-          <w:delText>peak and not the main one, we first look for a local maximum close to the theoretical time</w:delText>
-        </w:r>
-        <w:r>
-          <w:rPr>
-            <w:rFonts w:ascii="Times New Roman" w:hAnsi="Times New Roman" w:cs="Times New Roman"/>
-            <w:lang w:val="en-US"/>
-          </w:rPr>
-          <w:delText xml:space="preserve"> </w:delText>
-        </w:r>
-        <w:r>
-          <w:rPr>
-            <w:rFonts w:ascii="Times New Roman" w:hAnsi="Times New Roman" w:cs="Times New Roman"/>
-            <w:lang w:val="en-US"/>
-          </w:rPr>
-          <w:delText>lag. Once we have found the secondary peak, we select a time window around this peak to do the</w:delText>
-        </w:r>
-        <w:r>
-          <w:rPr>
-            <w:rFonts w:ascii="Times New Roman" w:hAnsi="Times New Roman" w:cs="Times New Roman"/>
-            <w:lang w:val="en-US"/>
-          </w:rPr>
-          <w:delText xml:space="preserve"> </w:delText>
-        </w:r>
-        <w:r>
-          <w:rPr>
-            <w:rFonts w:ascii="Times New Roman" w:hAnsi="Times New Roman" w:cs="Times New Roman"/>
-            <w:lang w:val="en-US"/>
-          </w:rPr>
-          <w:delText xml:space="preserve">clustering, and compute the moment centroid. </w:delText>
-        </w:r>
-      </w:del>
-      <w:r>
-        <w:rPr>
-          <w:rFonts w:ascii="Times New Roman" w:hAnsi="Times New Roman" w:cs="Times New Roman"/>
-          <w:lang w:val="en-US"/>
-        </w:rPr>
-        <w:t>The width of the time window selected to compute</w:t>
-      </w:r>
-      <w:r>
-        <w:rPr>
-          <w:rFonts w:ascii="Times New Roman" w:hAnsi="Times New Roman" w:cs="Times New Roman"/>
-          <w:lang w:val="en-US"/>
-        </w:rPr>
-        <w:t xml:space="preserve"> </w:t>
-      </w:r>
-      <w:r>
-        <w:rPr>
-          <w:rFonts w:ascii="Times New Roman" w:hAnsi="Times New Roman" w:cs="Times New Roman"/>
-          <w:lang w:val="en-US"/>
-        </w:rPr>
-        <w:t>the moment centroid may have an effect on the estimation of the depth of the tremor. To verify</w:t>
-      </w:r>
-      <w:r>
-        <w:rPr>
-          <w:rFonts w:ascii="Times New Roman" w:hAnsi="Times New Roman" w:cs="Times New Roman"/>
-          <w:lang w:val="en-US"/>
-        </w:rPr>
-        <w:t xml:space="preserve"> </w:t>
-      </w:r>
-      <w:r>
-        <w:rPr>
-          <w:rFonts w:ascii="Times New Roman" w:hAnsi="Times New Roman" w:cs="Times New Roman"/>
-          <w:lang w:val="en-US"/>
-        </w:rPr>
-        <w:t>this, we varied the width of the time window and computed the corresponding variations of the</w:t>
-      </w:r>
-      <w:r>
-        <w:rPr>
-          <w:rFonts w:ascii="Times New Roman" w:hAnsi="Times New Roman" w:cs="Times New Roman"/>
-          <w:lang w:val="en-US"/>
-        </w:rPr>
-        <w:t xml:space="preserve"> </w:t>
-      </w:r>
-      <w:r>
-        <w:rPr>
-          <w:rFonts w:ascii="Times New Roman" w:hAnsi="Times New Roman" w:cs="Times New Roman"/>
-          <w:lang w:val="en-US"/>
-        </w:rPr>
-        <w:t xml:space="preserve">depth of the tremor. We added this </w:t>
-      </w:r>
-      <w:del w:id="25" w:author="Kenneth C. Creager" w:date="2021-11-23T11:25:00Z">
-        <w:r>
-          <w:rPr>
-            <w:rFonts w:ascii="Times New Roman" w:hAnsi="Times New Roman" w:cs="Times New Roman"/>
-            <w:lang w:val="en-US"/>
-          </w:rPr>
-          <w:delText xml:space="preserve">precision </w:delText>
-        </w:r>
-      </w:del>
-      <w:ins w:id="26" w:author="Kenneth C. Creager" w:date="2021-11-23T11:25:00Z">
-        <w:r>
-          <w:rPr>
-            <w:rFonts w:ascii="Times New Roman" w:hAnsi="Times New Roman" w:cs="Times New Roman"/>
-            <w:lang w:val="en-US"/>
-          </w:rPr>
-          <w:t>discussion</w:t>
-        </w:r>
-        <w:r>
-          <w:rPr>
-            <w:rFonts w:ascii="Times New Roman" w:hAnsi="Times New Roman" w:cs="Times New Roman"/>
-            <w:lang w:val="en-US"/>
-          </w:rPr>
-          <w:t xml:space="preserve"> </w:t>
-        </w:r>
-      </w:ins>
-      <w:r>
-        <w:rPr>
-          <w:rFonts w:ascii="Times New Roman" w:hAnsi="Times New Roman" w:cs="Times New Roman"/>
-          <w:lang w:val="en-US"/>
-        </w:rPr>
-        <w:t>in the text</w:t>
-      </w:r>
-      <w:ins w:id="27" w:author="Kenneth C. Creager" w:date="2021-11-23T11:25:00Z">
-        <w:r>
-          <w:rPr>
-            <w:rFonts w:ascii="Times New Roman" w:hAnsi="Times New Roman" w:cs="Times New Roman"/>
-            <w:lang w:val="en-US"/>
-          </w:rPr>
-          <w:t xml:space="preserve"> at lines </w:t>
-        </w:r>
-        <w:del w:id="28" w:author="Ariane L. Ducellier" w:date="2021-11-23T17:52:00Z">
-          <w:r>
-            <w:rPr>
-              <w:rFonts w:ascii="Times New Roman" w:hAnsi="Times New Roman" w:cs="Times New Roman"/>
-              <w:lang w:val="en-US"/>
-            </w:rPr>
-            <w:delText>XXX-YYY</w:delText>
-          </w:r>
-        </w:del>
-      </w:ins>
-      <w:ins w:id="29" w:author="Ariane L. Ducellier" w:date="2021-11-23T17:52:00Z">
-        <w:r>
-          <w:rPr>
-            <w:rFonts w:ascii="Times New Roman" w:hAnsi="Times New Roman" w:cs="Times New Roman"/>
-            <w:lang w:val="en-US"/>
-          </w:rPr>
-          <w:t>36</w:t>
-        </w:r>
-      </w:ins>
-      <w:ins w:id="30" w:author="Ariane L. Ducellier" w:date="2021-11-23T17:53:00Z">
-        <w:r>
-          <w:rPr>
-            <w:rFonts w:ascii="Times New Roman" w:hAnsi="Times New Roman" w:cs="Times New Roman"/>
-            <w:lang w:val="en-US"/>
-          </w:rPr>
-          <w:t>8-377</w:t>
-        </w:r>
-      </w:ins>
-      <w:ins w:id="31" w:author="Kenneth C. Creager" w:date="2021-11-23T11:25:00Z">
-        <w:r>
-          <w:rPr>
-            <w:rFonts w:ascii="Times New Roman" w:hAnsi="Times New Roman" w:cs="Times New Roman"/>
-            <w:lang w:val="en-US"/>
-          </w:rPr>
-          <w:t>.</w:t>
-        </w:r>
-      </w:ins>
-      <w:del w:id="32" w:author="Kenneth C. Creager" w:date="2021-11-23T11:25:00Z">
-        <w:r>
-          <w:rPr>
-            <w:rFonts w:ascii="Times New Roman" w:hAnsi="Times New Roman" w:cs="Times New Roman"/>
-            <w:lang w:val="en-US"/>
-          </w:rPr>
-          <w:delText>.</w:delText>
-        </w:r>
-      </w:del>
-    </w:p>
-    <w:p>
-      <w:pPr>
-        <w:autoSpaceDE w:val="0"/>
-        <w:autoSpaceDN w:val="0"/>
-        <w:adjustRightInd w:val="0"/>
-        <w:jc w:val="both"/>
-        <w:rPr>
-          <w:rFonts w:ascii="Times New Roman" w:hAnsi="Times New Roman" w:cs="Times New Roman"/>
-          <w:lang w:val="en-US"/>
-        </w:rPr>
-      </w:pPr>
-    </w:p>
-    <w:p>
-      <w:pPr>
-        <w:autoSpaceDE w:val="0"/>
-        <w:autoSpaceDN w:val="0"/>
-        <w:adjustRightInd w:val="0"/>
-        <w:jc w:val="both"/>
-        <w:rPr>
-          <w:rFonts w:ascii="Times New Roman" w:hAnsi="Times New Roman" w:cs="Times New Roman"/>
-          <w:i/>
-          <w:lang w:val="en-US"/>
-        </w:rPr>
-      </w:pPr>
-      <w:r>
-        <w:rPr>
-          <w:rFonts w:ascii="Times New Roman" w:hAnsi="Times New Roman" w:cs="Times New Roman"/>
-          <w:i/>
-          <w:lang w:val="en-US"/>
-        </w:rPr>
-        <w:t>Thickness or depth extent of tremor sources in this study is derived from the scattering of</w:t>
-      </w:r>
-      <w:r>
-        <w:rPr>
-          <w:rFonts w:ascii="Times New Roman" w:hAnsi="Times New Roman" w:cs="Times New Roman"/>
-          <w:i/>
-          <w:lang w:val="en-US"/>
-        </w:rPr>
-        <w:t xml:space="preserve"> </w:t>
-      </w:r>
-      <w:r>
-        <w:rPr>
-          <w:rFonts w:ascii="Times New Roman" w:hAnsi="Times New Roman" w:cs="Times New Roman"/>
-          <w:i/>
-          <w:lang w:val="en-US"/>
-        </w:rPr>
-        <w:t>time lags or depths for one-minute-long time windows (L414-438). However, none of the time</w:t>
-      </w:r>
-      <w:r>
-        <w:rPr>
-          <w:rFonts w:ascii="Times New Roman" w:hAnsi="Times New Roman" w:cs="Times New Roman"/>
-          <w:i/>
-          <w:lang w:val="en-US"/>
-        </w:rPr>
-        <w:t xml:space="preserve"> </w:t>
-      </w:r>
-      <w:r>
-        <w:rPr>
-          <w:rFonts w:ascii="Times New Roman" w:hAnsi="Times New Roman" w:cs="Times New Roman"/>
-          <w:i/>
-          <w:lang w:val="en-US"/>
-        </w:rPr>
-        <w:t>lag or depth distribution for one-minute-long time windows are presented in the manuscript. I</w:t>
-      </w:r>
-      <w:r>
-        <w:rPr>
-          <w:rFonts w:ascii="Times New Roman" w:hAnsi="Times New Roman" w:cs="Times New Roman"/>
-          <w:i/>
-          <w:lang w:val="en-US"/>
-        </w:rPr>
-        <w:t xml:space="preserve"> </w:t>
-      </w:r>
-      <w:r>
-        <w:rPr>
-          <w:rFonts w:ascii="Times New Roman" w:hAnsi="Times New Roman" w:cs="Times New Roman"/>
-          <w:i/>
-          <w:lang w:val="en-US"/>
-        </w:rPr>
-        <w:t>recommend showing at least some examples of these distributions. Besides, I am not (and probably</w:t>
-      </w:r>
-      <w:r>
-        <w:rPr>
-          <w:rFonts w:ascii="Times New Roman" w:hAnsi="Times New Roman" w:cs="Times New Roman"/>
-          <w:i/>
-          <w:lang w:val="en-US"/>
-        </w:rPr>
-        <w:t xml:space="preserve"> </w:t>
-      </w:r>
-      <w:r>
-        <w:rPr>
-          <w:rFonts w:ascii="Times New Roman" w:hAnsi="Times New Roman" w:cs="Times New Roman"/>
-          <w:i/>
-          <w:lang w:val="en-US"/>
-        </w:rPr>
-        <w:t xml:space="preserve">most readers would not be) familiar with </w:t>
-      </w:r>
-      <w:proofErr w:type="spellStart"/>
-      <w:r>
-        <w:rPr>
-          <w:rFonts w:ascii="Times New Roman" w:hAnsi="Times New Roman" w:cs="Times New Roman"/>
-          <w:i/>
-          <w:lang w:val="en-US"/>
-        </w:rPr>
-        <w:t>Qn</w:t>
-      </w:r>
-      <w:proofErr w:type="spellEnd"/>
-      <w:r>
-        <w:rPr>
-          <w:rFonts w:ascii="Times New Roman" w:hAnsi="Times New Roman" w:cs="Times New Roman"/>
-          <w:i/>
-          <w:lang w:val="en-US"/>
-        </w:rPr>
-        <w:t xml:space="preserve"> estimator. Please give a more detailed explanation</w:t>
-      </w:r>
-      <w:r>
-        <w:rPr>
-          <w:rFonts w:ascii="Times New Roman" w:hAnsi="Times New Roman" w:cs="Times New Roman"/>
-          <w:i/>
-          <w:lang w:val="en-US"/>
-        </w:rPr>
-        <w:t xml:space="preserve"> </w:t>
-      </w:r>
-      <w:r>
-        <w:rPr>
-          <w:rFonts w:ascii="Times New Roman" w:hAnsi="Times New Roman" w:cs="Times New Roman"/>
-          <w:i/>
-          <w:lang w:val="en-US"/>
-        </w:rPr>
-        <w:t xml:space="preserve">about what </w:t>
-      </w:r>
-      <w:proofErr w:type="spellStart"/>
-      <w:r>
-        <w:rPr>
-          <w:rFonts w:ascii="Times New Roman" w:hAnsi="Times New Roman" w:cs="Times New Roman"/>
-          <w:i/>
-          <w:lang w:val="en-US"/>
-        </w:rPr>
-        <w:t>Qn</w:t>
-      </w:r>
-      <w:proofErr w:type="spellEnd"/>
-      <w:r>
-        <w:rPr>
-          <w:rFonts w:ascii="Times New Roman" w:hAnsi="Times New Roman" w:cs="Times New Roman"/>
-          <w:i/>
-          <w:lang w:val="en-US"/>
-        </w:rPr>
-        <w:t xml:space="preserve"> estimator is and in which case it works well (compared with MAD).</w:t>
-      </w:r>
-    </w:p>
-    <w:p>
-      <w:pPr>
-        <w:autoSpaceDE w:val="0"/>
-        <w:autoSpaceDN w:val="0"/>
-        <w:adjustRightInd w:val="0"/>
-        <w:jc w:val="both"/>
-        <w:rPr>
-          <w:rFonts w:ascii="Times New Roman" w:hAnsi="Times New Roman" w:cs="Times New Roman"/>
-          <w:lang w:val="en-US"/>
-        </w:rPr>
-      </w:pPr>
-    </w:p>
-    <w:p>
-      <w:pPr>
-        <w:autoSpaceDE w:val="0"/>
-        <w:autoSpaceDN w:val="0"/>
-        <w:adjustRightInd w:val="0"/>
-        <w:jc w:val="both"/>
-        <w:rPr>
-          <w:rFonts w:ascii="Times New Roman" w:hAnsi="Times New Roman" w:cs="Times New Roman"/>
-          <w:lang w:val="en-US"/>
-        </w:rPr>
-      </w:pPr>
-      <w:r>
-        <w:rPr>
-          <w:rFonts w:ascii="Times New Roman" w:hAnsi="Times New Roman" w:cs="Times New Roman"/>
-          <w:lang w:val="en-US"/>
-        </w:rPr>
-        <w:t>We added an example of distribution of time lags in the supplement. We added a description</w:t>
-      </w:r>
-      <w:r>
-        <w:rPr>
-          <w:rFonts w:ascii="Times New Roman" w:hAnsi="Times New Roman" w:cs="Times New Roman"/>
-          <w:lang w:val="en-US"/>
-        </w:rPr>
-        <w:t xml:space="preserve"> </w:t>
-      </w:r>
-      <w:r>
-        <w:rPr>
-          <w:rFonts w:ascii="Times New Roman" w:hAnsi="Times New Roman" w:cs="Times New Roman"/>
-          <w:lang w:val="en-US"/>
-        </w:rPr>
-        <w:t xml:space="preserve">of the </w:t>
-      </w:r>
-      <w:proofErr w:type="spellStart"/>
-      <w:r>
-        <w:rPr>
-          <w:rFonts w:ascii="Times New Roman" w:hAnsi="Times New Roman" w:cs="Times New Roman"/>
-          <w:lang w:val="en-US"/>
-        </w:rPr>
-        <w:t>Qn</w:t>
-      </w:r>
-      <w:proofErr w:type="spellEnd"/>
-      <w:r>
-        <w:rPr>
-          <w:rFonts w:ascii="Times New Roman" w:hAnsi="Times New Roman" w:cs="Times New Roman"/>
-          <w:lang w:val="en-US"/>
-        </w:rPr>
-        <w:t xml:space="preserve"> estimator and its advantage compared to the MAD in the text.</w:t>
-      </w:r>
-    </w:p>
-    <w:p>
-      <w:pPr>
-        <w:autoSpaceDE w:val="0"/>
-        <w:autoSpaceDN w:val="0"/>
-        <w:adjustRightInd w:val="0"/>
-        <w:jc w:val="both"/>
-        <w:rPr>
-          <w:rFonts w:ascii="Times New Roman" w:hAnsi="Times New Roman" w:cs="Times New Roman"/>
-          <w:lang w:val="en-US"/>
-        </w:rPr>
-      </w:pPr>
+        </w:rPr>
+        <w:t xml:space="preserve"> Ghosh et al., 2010 -&gt; Ghosh et al., 2010ab?</w:t>
+      </w:r>
     </w:p>
     <w:p>
       <w:pPr>
@@ -924,7 +753,7 @@
           <w:rFonts w:ascii="Times New Roman" w:hAnsi="Times New Roman" w:cs="Times New Roman"/>
           <w:i/>
         </w:rPr>
-        <w:t>194:</w:t>
+        <w:t>306:</w:t>
       </w:r>
       <w:proofErr w:type="gramEnd"/>
       <w:r>
@@ -932,41 +761,6 @@
           <w:rFonts w:ascii="Times New Roman" w:hAnsi="Times New Roman" w:cs="Times New Roman"/>
           <w:i/>
         </w:rPr>
-        <w:t xml:space="preserve"> Ghosh et al., 2010 -&gt; Ghosh et al., 2010ab?</w:t>
-      </w:r>
-    </w:p>
-    <w:p>
-      <w:pPr>
-        <w:autoSpaceDE w:val="0"/>
-        <w:autoSpaceDN w:val="0"/>
-        <w:adjustRightInd w:val="0"/>
-        <w:jc w:val="both"/>
-        <w:rPr>
-          <w:rFonts w:ascii="Times New Roman" w:hAnsi="Times New Roman" w:cs="Times New Roman"/>
-          <w:i/>
-        </w:rPr>
-      </w:pPr>
-      <w:r>
-        <w:rPr>
-          <w:rFonts w:ascii="Times New Roman" w:hAnsi="Times New Roman" w:cs="Times New Roman"/>
-          <w:i/>
-        </w:rPr>
-        <w:t>L</w:t>
-      </w:r>
-      <w:proofErr w:type="gramStart"/>
-      <w:r>
-        <w:rPr>
-          <w:rFonts w:ascii="Times New Roman" w:hAnsi="Times New Roman" w:cs="Times New Roman"/>
-          <w:i/>
-        </w:rPr>
-        <w:t>306:</w:t>
-      </w:r>
-      <w:proofErr w:type="gramEnd"/>
-      <w:r>
-        <w:rPr>
-          <w:rFonts w:ascii="Times New Roman" w:hAnsi="Times New Roman" w:cs="Times New Roman"/>
-          <w:i/>
-        </w:rPr>
         <w:t xml:space="preserve"> Ghosh et al., 2010 -&gt; Ghosh et al., 2010b?</w:t>
       </w:r>
     </w:p>
@@ -978,12 +772,6 @@
         <w:jc w:val="both"/>
         <w:rPr>
           <w:rFonts w:ascii="Times New Roman" w:hAnsi="Times New Roman" w:cs="Times New Roman"/>
-          <w:rPrChange w:id="33" w:author="Ariane L. Ducellier" w:date="2021-11-23T17:50:00Z">
-            <w:rPr>
-              <w:rFonts w:ascii="Times New Roman" w:hAnsi="Times New Roman" w:cs="Times New Roman"/>
-              <w:lang w:val="en-US"/>
-            </w:rPr>
-          </w:rPrChange>
         </w:rPr>
       </w:pPr>
     </w:p>
@@ -1212,21 +1000,60 @@
           <w:rFonts w:ascii="Times New Roman" w:hAnsi="Times New Roman" w:cs="Times New Roman"/>
           <w:lang w:val="en-US"/>
         </w:rPr>
-        <w:t>Here we wanted to make the distinction between a sharp peak and a flatter peak which could</w:t>
-      </w:r>
-      <w:r>
-        <w:rPr>
-          <w:rFonts w:ascii="Times New Roman" w:hAnsi="Times New Roman" w:cs="Times New Roman"/>
-          <w:lang w:val="en-US"/>
-        </w:rPr>
-        <w:t xml:space="preserve"> </w:t>
-      </w:r>
-      <w:r>
-        <w:rPr>
-          <w:rFonts w:ascii="Times New Roman" w:hAnsi="Times New Roman" w:cs="Times New Roman"/>
-          <w:lang w:val="en-US"/>
-        </w:rPr>
-        <w:t>have the same moment centroid. This is why we choose the half-width.</w:t>
+        <w:t>These are often heavy tailed distributions</w:t>
+      </w:r>
+      <w:r>
+        <w:rPr>
+          <w:rFonts w:ascii="Times New Roman" w:hAnsi="Times New Roman" w:cs="Times New Roman"/>
+          <w:lang w:val="en-US"/>
+        </w:rPr>
+        <w:t xml:space="preserve"> so the standard deviation, MAD and </w:t>
+      </w:r>
+      <w:proofErr w:type="spellStart"/>
+      <w:r>
+        <w:rPr>
+          <w:rFonts w:ascii="Times New Roman" w:hAnsi="Times New Roman" w:cs="Times New Roman"/>
+          <w:lang w:val="en-US"/>
+        </w:rPr>
+        <w:t>Qn</w:t>
+      </w:r>
+      <w:proofErr w:type="spellEnd"/>
+      <w:r>
+        <w:rPr>
+          <w:rFonts w:ascii="Times New Roman" w:hAnsi="Times New Roman" w:cs="Times New Roman"/>
+          <w:lang w:val="en-US"/>
+        </w:rPr>
+        <w:t xml:space="preserve"> depend on a choice of the width of the time interval </w:t>
+      </w:r>
+      <w:r>
+        <w:rPr>
+          <w:rFonts w:ascii="Times New Roman" w:hAnsi="Times New Roman" w:cs="Times New Roman"/>
+          <w:lang w:val="en-US"/>
+        </w:rPr>
+        <w:t xml:space="preserve">to </w:t>
+      </w:r>
+      <w:r>
+        <w:rPr>
+          <w:rFonts w:ascii="Times New Roman" w:hAnsi="Times New Roman" w:cs="Times New Roman"/>
+          <w:lang w:val="en-US"/>
+        </w:rPr>
+        <w:t xml:space="preserve">consider.  The half width was chosen because it is </w:t>
+      </w:r>
+      <w:proofErr w:type="gramStart"/>
+      <w:r>
+        <w:rPr>
+          <w:rFonts w:ascii="Times New Roman" w:hAnsi="Times New Roman" w:cs="Times New Roman"/>
+          <w:lang w:val="en-US"/>
+        </w:rPr>
+        <w:t>independent  of</w:t>
+      </w:r>
+      <w:proofErr w:type="gramEnd"/>
+      <w:r>
+        <w:rPr>
+          <w:rFonts w:ascii="Times New Roman" w:hAnsi="Times New Roman" w:cs="Times New Roman"/>
+          <w:lang w:val="en-US"/>
+        </w:rPr>
+        <w:t xml:space="preserve"> a selected width to consider. </w:t>
       </w:r>
     </w:p>
     <w:p>
@@ -1805,17 +1632,6 @@
     </w:sectPr>
   </w:body>
 </w:document>
-</file>
-
-<file path=word/people.xml><?xml version="1.0" encoding="utf-8"?>
-<w15:people xmlns:wpc="http://schemas.microsoft.com/office/word/2010/wordprocessingCanvas" xmlns:cx="http://schemas.microsoft.com/office/drawing/2014/chartex" xmlns:cx1="http://schemas.microsoft.com/office/drawing/2015/9/8/chartex" xmlns:cx2="http://schemas.microsoft.com/office/drawing/2015/10/21/chartex" xmlns:cx3="http://schemas.microsoft.com/office/drawing/2016/5/9/chartex" xmlns:cx4="http://schemas.microsoft.com/office/drawing/2016/5/10/chartex" xmlns:cx5="http://schemas.microsoft.com/office/drawing/2016/5/11/chartex" xmlns:cx6="http://schemas.microsoft.com/office/drawing/2016/5/12/chartex" xmlns:cx7="http://schemas.microsoft.com/office/drawing/2016/5/13/chartex" xmlns:cx8="http://schemas.microsoft.com/office/drawing/2016/5/14/chartex" xmlns:mc="http://schemas.openxmlformats.org/markup-compatibility/2006" xmlns:aink="http://schemas.microsoft.com/office/drawing/2016/ink" xmlns:am3d="http://schemas.microsoft.com/office/drawing/2017/model3d" xmlns:o="urn:schemas-microsoft-com:office:office" xmlns:r="http://schemas.openxmlformats.org/officeDocument/2006/relationships" xmlns:m="http://schemas.openxmlformats.org/officeDocument/2006/math" xmlns:v="urn:schemas-microsoft-com:vml" xmlns:wp14="http://schemas.microsoft.com/office/word/2010/wordprocessingDrawing" xmlns:wp="http://schemas.openxmlformats.org/drawingml/2006/wordprocessingDrawing" xmlns:w10="urn:schemas-microsoft-com:office:word" xmlns:w="http://schemas.openxmlformats.org/wordprocessingml/2006/main" xmlns:w14="http://schemas.microsoft.com/office/word/2010/wordml" xmlns:w15="http://schemas.microsoft.com/office/word/2012/wordml" xmlns:w16cid="http://schemas.microsoft.com/office/word/2016/wordml/cid" xmlns:w16se="http://schemas.microsoft.com/office/word/2015/wordml/symex" xmlns:wpg="http://schemas.microsoft.com/office/word/2010/wordprocessingGroup" xmlns:wpi="http://schemas.microsoft.com/office/word/2010/wordprocessingInk" xmlns:wne="http://schemas.microsoft.com/office/word/2006/wordml" xmlns:wps="http://schemas.microsoft.com/office/word/2010/wordprocessingShape" mc:Ignorable="w14 w15 w16se w16cid wp14">
-  <w15:person w15:author="Kenneth C. Creager">
-    <w15:presenceInfo w15:providerId="AD" w15:userId="S::kcc@uw.edu::e64b97e0-58bd-4dd2-85ee-338ce0723731"/>
-  </w15:person>
-  <w15:person w15:author="Ariane L. Ducellier">
-    <w15:presenceInfo w15:providerId="AD" w15:userId="S::ducela@uw.edu::7402a8d6-35c4-4edb-9134-f3cc4c56769f"/>
-  </w15:person>
-</w15:people>
 </file>
 
 <file path=word/styles.xml><?xml version="1.0" encoding="utf-8"?>

</xml_diff>